<commit_message>
CPIII improvement with sketches
</commit_message>
<xml_diff>
--- a/Project/Checkpoints/CP03/CPIII-18 Improvement.docx
+++ b/Project/Checkpoints/CP03/CPIII-18 Improvement.docx
@@ -1,6 +1,6 @@
 
 <file path=word/document.xml><?xml version="1.0" encoding="utf-8"?>
-<w:document xmlns:wpc="http://schemas.microsoft.com/office/word/2010/wordprocessingCanvas" xmlns:cx="http://schemas.microsoft.com/office/drawing/2014/chartex" xmlns:cx1="http://schemas.microsoft.com/office/drawing/2015/9/8/chartex" xmlns:cx2="http://schemas.microsoft.com/office/drawing/2015/10/21/chartex" xmlns:cx3="http://schemas.microsoft.com/office/drawing/2016/5/9/chartex" xmlns:cx4="http://schemas.microsoft.com/office/drawing/2016/5/10/chartex" xmlns:cx5="http://schemas.microsoft.com/office/drawing/2016/5/11/chartex" xmlns:cx6="http://schemas.microsoft.com/office/drawing/2016/5/12/chartex" xmlns:cx7="http://schemas.microsoft.com/office/drawing/2016/5/13/chartex" xmlns:cx8="http://schemas.microsoft.com/office/drawing/2016/5/14/chartex" xmlns:mc="http://schemas.openxmlformats.org/markup-compatibility/2006" xmlns:aink="http://schemas.microsoft.com/office/drawing/2016/ink" xmlns:am3d="http://schemas.microsoft.com/office/drawing/2017/model3d" xmlns:o="urn:schemas-microsoft-com:office:office" xmlns:oel="http://schemas.microsoft.com/office/2019/extlst" xmlns:r="http://schemas.openxmlformats.org/officeDocument/2006/relationships" xmlns:m="http://schemas.openxmlformats.org/officeDocument/2006/math" xmlns:v="urn:schemas-microsoft-com:vml" xmlns:wp14="http://schemas.microsoft.com/office/word/2010/wordprocessingDrawing" xmlns:wp="http://schemas.openxmlformats.org/drawingml/2006/wordprocessingDrawing" xmlns:w10="urn:schemas-microsoft-com:office:word" xmlns:w="http://schemas.openxmlformats.org/wordprocessingml/2006/main" xmlns:w14="http://schemas.microsoft.com/office/word/2010/wordml" xmlns:w15="http://schemas.microsoft.com/office/word/2012/wordml" xmlns:w16cex="http://schemas.microsoft.com/office/word/2018/wordml/cex" xmlns:w16cid="http://schemas.microsoft.com/office/word/2016/wordml/cid" xmlns:w16="http://schemas.microsoft.com/office/word/2018/wordml" xmlns:w16sdtdh="http://schemas.microsoft.com/office/word/2020/wordml/sdtdatahash" xmlns:w16se="http://schemas.microsoft.com/office/word/2015/wordml/symex" xmlns:wpg="http://schemas.microsoft.com/office/word/2010/wordprocessingGroup" xmlns:wpi="http://schemas.microsoft.com/office/word/2010/wordprocessingInk" xmlns:wne="http://schemas.microsoft.com/office/word/2006/wordml" xmlns:wps="http://schemas.microsoft.com/office/word/2010/wordprocessingShape" mc:Ignorable="w14 w15 w16se w16cid w16 w16cex w16sdtdh wp14">
+<w:document xmlns:wpc="http://schemas.microsoft.com/office/word/2010/wordprocessingCanvas" xmlns:cx="http://schemas.microsoft.com/office/drawing/2014/chartex" xmlns:cx1="http://schemas.microsoft.com/office/drawing/2015/9/8/chartex" xmlns:mc="http://schemas.openxmlformats.org/markup-compatibility/2006" xmlns:o="urn:schemas-microsoft-com:office:office" xmlns:r="http://schemas.openxmlformats.org/officeDocument/2006/relationships" xmlns:m="http://schemas.openxmlformats.org/officeDocument/2006/math" xmlns:v="urn:schemas-microsoft-com:vml" xmlns:wp14="http://schemas.microsoft.com/office/word/2010/wordprocessingDrawing" xmlns:wp="http://schemas.openxmlformats.org/drawingml/2006/wordprocessingDrawing" xmlns:w10="urn:schemas-microsoft-com:office:word" xmlns:w="http://schemas.openxmlformats.org/wordprocessingml/2006/main" xmlns:w14="http://schemas.microsoft.com/office/word/2010/wordml" xmlns:w15="http://schemas.microsoft.com/office/word/2012/wordml" xmlns:w16se="http://schemas.microsoft.com/office/word/2015/wordml/symex" xmlns:wpg="http://schemas.microsoft.com/office/word/2010/wordprocessingGroup" xmlns:wpi="http://schemas.microsoft.com/office/word/2010/wordprocessingInk" xmlns:wne="http://schemas.microsoft.com/office/word/2006/wordml" xmlns:wps="http://schemas.microsoft.com/office/word/2010/wordprocessingShape" mc:Ignorable="w14 w15 w16se wp14">
   <w:body>
     <w:tbl>
       <w:tblPr>
@@ -32,18 +32,18 @@
             <w:tcW w:w="3544" w:type="dxa"/>
             <w:vMerge w:val="restart"/>
           </w:tcPr>
+          <w:bookmarkStart w:id="0" w:name="_Hlk147157870"/>
+          <w:bookmarkEnd w:id="0"/>
           <w:p>
             <w:pPr>
               <w:rPr>
                 <w:lang w:val="en-US"/>
               </w:rPr>
             </w:pPr>
-            <w:bookmarkStart w:id="0" w:name="_Hlk147157870"/>
-            <w:bookmarkEnd w:id="0"/>
             <w:r>
               <w:rPr>
                 <w:noProof/>
-                <w:lang w:val="en-US"/>
+                <w:lang w:eastAsia="pt-PT"/>
               </w:rPr>
               <mc:AlternateContent>
                 <mc:Choice Requires="wpg">
@@ -167,7 +167,7 @@
                     </wp:inline>
                   </w:drawing>
                 </mc:Choice>
-                <mc:Fallback>
+                <mc:Fallback xmlns:w16sdtdh="http://schemas.microsoft.com/office/word/2020/wordml/sdtdatahash" xmlns:w16="http://schemas.microsoft.com/office/word/2018/wordml" xmlns:w16cid="http://schemas.microsoft.com/office/word/2016/wordml/cid" xmlns:w16cex="http://schemas.microsoft.com/office/word/2018/wordml/cex" xmlns:oel="http://schemas.microsoft.com/office/2019/extlst" xmlns:am3d="http://schemas.microsoft.com/office/drawing/2017/model3d" xmlns:aink="http://schemas.microsoft.com/office/drawing/2016/ink" xmlns:cx8="http://schemas.microsoft.com/office/drawing/2016/5/14/chartex" xmlns:cx7="http://schemas.microsoft.com/office/drawing/2016/5/13/chartex" xmlns:cx6="http://schemas.microsoft.com/office/drawing/2016/5/12/chartex" xmlns:cx5="http://schemas.microsoft.com/office/drawing/2016/5/11/chartex" xmlns:cx4="http://schemas.microsoft.com/office/drawing/2016/5/10/chartex" xmlns:cx3="http://schemas.microsoft.com/office/drawing/2016/5/9/chartex" xmlns:cx2="http://schemas.microsoft.com/office/drawing/2015/10/21/chartex">
                   <w:pict>
                     <v:group w14:anchorId="2EE18646" id="Group 3" o:spid="_x0000_s1026" style="width:158.95pt;height:102.3pt;mso-position-horizontal-relative:char;mso-position-vertical-relative:line" coordorigin="3450" coordsize="20185,12992" o:gfxdata="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">
                       <v:shapetype id="_x0000_t75" coordsize="21600,21600" o:spt="75" o:preferrelative="t" path="m@4@5l@4@11@9@11@9@5xe" filled="f" stroked="f">
@@ -584,6 +584,7 @@
       </w:pPr>
       <w:r>
         <w:rPr>
+          <w:highlight w:val="yellow"/>
           <w:lang w:val="en-US"/>
         </w:rPr>
         <w:t>Overview</w:t>
@@ -595,24 +596,46 @@
           <w:lang w:val="en-US"/>
         </w:rPr>
       </w:pPr>
+      <w:bookmarkStart w:id="1" w:name="_GoBack"/>
+      <w:bookmarkEnd w:id="1"/>
       <w:r>
         <w:rPr>
           <w:noProof/>
+          <w:highlight w:val="yellow"/>
+          <w:lang w:eastAsia="pt-PT"/>
         </w:rPr>
         <w:drawing>
-          <wp:inline distT="0" distB="0" distL="0" distR="0" wp14:anchorId="0FA6E3A4" wp14:editId="2BFD97F1">
-            <wp:extent cx="5760085" cy="3721100"/>
-            <wp:effectExtent l="0" t="0" r="0" b="0"/>
-            <wp:docPr id="8" name="image4.png" descr="A diagram of a wind turbine&#10;&#10;Description automatically generated"/>
-            <wp:cNvGraphicFramePr/>
+          <wp:anchor distT="0" distB="0" distL="114300" distR="114300" simplePos="0" relativeHeight="251659264" behindDoc="0" locked="0" layoutInCell="1" allowOverlap="1" wp14:anchorId="70893FA1" wp14:editId="6B713A51">
+            <wp:simplePos x="0" y="0"/>
+            <wp:positionH relativeFrom="column">
+              <wp:posOffset>7620</wp:posOffset>
+            </wp:positionH>
+            <wp:positionV relativeFrom="paragraph">
+              <wp:posOffset>4445</wp:posOffset>
+            </wp:positionV>
+            <wp:extent cx="5302250" cy="3784600"/>
+            <wp:effectExtent l="0" t="0" r="0" b="6350"/>
+            <wp:wrapThrough wrapText="bothSides">
+              <wp:wrapPolygon edited="0">
+                <wp:start x="0" y="0"/>
+                <wp:lineTo x="0" y="21528"/>
+                <wp:lineTo x="21497" y="21528"/>
+                <wp:lineTo x="21497" y="0"/>
+                <wp:lineTo x="0" y="0"/>
+              </wp:wrapPolygon>
+            </wp:wrapThrough>
+            <wp:docPr id="4" name="Picture 4"/>
+            <wp:cNvGraphicFramePr>
+              <a:graphicFrameLocks xmlns:a="http://schemas.openxmlformats.org/drawingml/2006/main" noChangeAspect="1"/>
+            </wp:cNvGraphicFramePr>
             <a:graphic xmlns:a="http://schemas.openxmlformats.org/drawingml/2006/main">
               <a:graphicData uri="http://schemas.openxmlformats.org/drawingml/2006/picture">
                 <pic:pic xmlns:pic="http://schemas.openxmlformats.org/drawingml/2006/picture">
                   <pic:nvPicPr>
-                    <pic:cNvPr id="8" name="image4.png" descr="A diagram of a wind turbine&#10;&#10;Description automatically generated"/>
-                    <pic:cNvPicPr preferRelativeResize="0"/>
+                    <pic:cNvPr id="4" name="Full_dashboard.png"/>
+                    <pic:cNvPicPr/>
                   </pic:nvPicPr>
-                  <pic:blipFill>
+                  <pic:blipFill rotWithShape="1">
                     <a:blip r:embed="rId8" cstate="print">
                       <a:extLst>
                         <a:ext uri="{28A0092B-C50C-407E-A947-70E740481C1C}">
@@ -620,25 +643,36 @@
                         </a:ext>
                       </a:extLst>
                     </a:blip>
-                    <a:srcRect/>
-                    <a:stretch>
-                      <a:fillRect/>
-                    </a:stretch>
+                    <a:srcRect l="4630" t="9556" r="5644" b="8797"/>
+                    <a:stretch/>
                   </pic:blipFill>
-                  <pic:spPr>
+                  <pic:spPr bwMode="auto">
                     <a:xfrm>
                       <a:off x="0" y="0"/>
-                      <a:ext cx="5760085" cy="3721100"/>
+                      <a:ext cx="5302250" cy="3784600"/>
                     </a:xfrm>
                     <a:prstGeom prst="rect">
                       <a:avLst/>
                     </a:prstGeom>
-                    <a:ln/>
+                    <a:ln>
+                      <a:noFill/>
+                    </a:ln>
+                    <a:extLst>
+                      <a:ext uri="{53640926-AAD7-44D8-BBD7-CCE9431645EC}">
+                        <a14:shadowObscured xmlns:a14="http://schemas.microsoft.com/office/drawing/2010/main"/>
+                      </a:ext>
+                    </a:extLst>
                   </pic:spPr>
                 </pic:pic>
               </a:graphicData>
             </a:graphic>
-          </wp:inline>
+            <wp14:sizeRelH relativeFrom="margin">
+              <wp14:pctWidth>0</wp14:pctWidth>
+            </wp14:sizeRelH>
+            <wp14:sizeRelV relativeFrom="margin">
+              <wp14:pctHeight>0</wp14:pctHeight>
+            </wp14:sizeRelV>
+          </wp:anchor>
         </w:drawing>
       </w:r>
     </w:p>
@@ -659,21 +693,10 @@
     <w:p>
       <w:pPr>
         <w:rPr>
-          <w:lang w:val="en-US"/>
-        </w:rPr>
-      </w:pPr>
-      <w:r>
-        <w:rPr>
-          <w:lang w:val="en-US"/>
-        </w:rPr>
-        <w:t xml:space="preserve">On </w:t>
-      </w:r>
-      <w:r>
-        <w:rPr>
-          <w:lang w:val="en-US"/>
-        </w:rPr>
-        <w:t xml:space="preserve">the choropleth map, mark country is encoded by shape and location on the map using equirectangular projection, and its gamer’s median social phobia inventory test result (median SPIN_T) is encoded by channel color luminance (purple’s, in this case). Symptom severity according to this result is perpetually represented. World median SPIN_T is encoded by a dot on the color scale. </w:t>
-      </w:r>
+          <w:noProof/>
+          <w:lang w:eastAsia="pt-PT"/>
+        </w:rPr>
+      </w:pPr>
     </w:p>
     <w:p>
       <w:pPr>
@@ -685,199 +708,69 @@
         <w:rPr>
           <w:lang w:val="en-US"/>
         </w:rPr>
-        <w:t xml:space="preserve">In the </w:t>
-      </w:r>
-      <w:r>
-        <w:rPr>
-          <w:lang w:val="en-US"/>
-        </w:rPr>
-        <w:t>sankey</w:t>
-      </w:r>
-      <w:r>
-        <w:rPr>
-          <w:lang w:val="en-US"/>
-        </w:rPr>
-        <w:t xml:space="preserve"> graph, player attributes (regarding playstyle, demographics, and play motivation) are encoded by mark “rectangle”, and the percentage of their values’ occurrence is encoded by channel rectangle length (symptom severity is encoded in the same way, for better comparison). Simultaneous occurrence of traits is encoded by flow, and we can drag the corresponding attributes (multiplayer, online, …) to switch their order and identify flow between different values. It is relevant to mention that all attribute values (e.g.: genders male and female) are to have their names under their respective rectangle and that for each attribute, its possible values are meant to be ordered by percentage of occurrence; there was simply no time to alter the sketches in time to fix these oversights. </w:t>
-      </w:r>
-      <w:r>
-        <w:rPr>
-          <w:highlight w:val="yellow"/>
-          <w:lang w:val="en-US"/>
-        </w:rPr>
-        <w:t xml:space="preserve">Mark country is encoded on the </w:t>
-      </w:r>
-      <w:r>
-        <w:rPr>
-          <w:highlight w:val="yellow"/>
-          <w:lang w:val="en-US"/>
-        </w:rPr>
-        <w:t>scatterplot</w:t>
-      </w:r>
-      <w:r>
-        <w:rPr>
-          <w:highlight w:val="yellow"/>
-          <w:lang w:val="en-US"/>
-        </w:rPr>
-        <w:t xml:space="preserve"> via circle, </w:t>
-      </w:r>
-      <w:r>
-        <w:rPr>
-          <w:highlight w:val="yellow"/>
-          <w:lang w:val="en-US"/>
-        </w:rPr>
-        <w:t xml:space="preserve">median </w:t>
-      </w:r>
-      <w:r>
-        <w:rPr>
-          <w:highlight w:val="yellow"/>
-          <w:lang w:val="en-US"/>
-        </w:rPr>
-        <w:t>age</w:t>
-      </w:r>
-      <w:r>
-        <w:rPr>
-          <w:highlight w:val="yellow"/>
-          <w:lang w:val="en-US"/>
-        </w:rPr>
-        <w:t xml:space="preserve"> via circle-xPos</w:t>
-      </w:r>
-      <w:r>
-        <w:rPr>
-          <w:highlight w:val="yellow"/>
-          <w:lang w:val="en-US"/>
-        </w:rPr>
-        <w:t xml:space="preserve">, median </w:t>
-      </w:r>
-      <w:r>
-        <w:rPr>
-          <w:highlight w:val="yellow"/>
-          <w:lang w:val="en-US"/>
-        </w:rPr>
-        <w:t>hours played</w:t>
-      </w:r>
-      <w:r>
-        <w:rPr>
-          <w:highlight w:val="yellow"/>
-          <w:lang w:val="en-US"/>
-        </w:rPr>
-        <w:t xml:space="preserve"> by yPos, and median </w:t>
-      </w:r>
-      <w:r>
-        <w:rPr>
-          <w:highlight w:val="yellow"/>
-          <w:lang w:val="en-US"/>
-        </w:rPr>
-        <w:t>SPIN_T by color lumin</w:t>
-      </w:r>
-      <w:r>
-        <w:rPr>
-          <w:highlight w:val="yellow"/>
-        </w:rPr>
-        <w:t>ance</w:t>
-      </w:r>
-      <w:r>
-        <w:rPr>
-          <w:highlight w:val="yellow"/>
-          <w:lang w:val="en-US"/>
-        </w:rPr>
-        <w:t xml:space="preserve"> </w:t>
-      </w:r>
-      <w:r>
-        <w:rPr>
-          <w:highlight w:val="yellow"/>
-          <w:lang w:val="en-US"/>
-        </w:rPr>
-        <w:t>(</w:t>
-      </w:r>
-      <w:r>
-        <w:rPr>
-          <w:highlight w:val="yellow"/>
-          <w:lang w:val="en-US"/>
-        </w:rPr>
-        <w:t>to match the Vis</w:t>
-      </w:r>
-      <w:r>
-        <w:rPr>
-          <w:highlight w:val="yellow"/>
-          <w:lang w:val="en-US"/>
-        </w:rPr>
-        <w:t>)</w:t>
-      </w:r>
-      <w:r>
-        <w:rPr>
-          <w:highlight w:val="yellow"/>
-          <w:lang w:val="en-US"/>
-        </w:rPr>
-        <w:t xml:space="preserve">; we chose not to represent number of residents who answered via area since </w:t>
-      </w:r>
-      <w:r>
-        <w:rPr>
-          <w:highlight w:val="yellow"/>
-          <w:lang w:val="en-US"/>
-        </w:rPr>
-        <w:t xml:space="preserve">we already use median and </w:t>
-      </w:r>
-      <w:r>
-        <w:rPr>
-          <w:highlight w:val="yellow"/>
-          <w:lang w:val="en-US"/>
-        </w:rPr>
-        <w:t>the larger number of items</w:t>
-      </w:r>
-      <w:r>
-        <w:rPr>
-          <w:highlight w:val="yellow"/>
-          <w:lang w:val="en-US"/>
-        </w:rPr>
-        <w:t xml:space="preserve"> (and items</w:t>
-      </w:r>
-      <w:r>
-        <w:rPr>
-          <w:highlight w:val="yellow"/>
-          <w:lang w:val="en-US"/>
-        </w:rPr>
-        <w:t xml:space="preserve"> from English-speaking countries</w:t>
-      </w:r>
-      <w:r>
-        <w:rPr>
-          <w:highlight w:val="yellow"/>
-          <w:lang w:val="en-US"/>
-        </w:rPr>
-        <w:t>)</w:t>
-      </w:r>
-      <w:r>
-        <w:rPr>
-          <w:highlight w:val="yellow"/>
-          <w:lang w:val="en-US"/>
-        </w:rPr>
-        <w:t xml:space="preserve"> would make circle size obfuscate data and confuse viewers</w:t>
-      </w:r>
-      <w:r>
-        <w:rPr>
-          <w:highlight w:val="yellow"/>
-          <w:lang w:val="en-US"/>
-        </w:rPr>
-        <w:t xml:space="preserve"> in a Vis where</w:t>
-      </w:r>
-      <w:r>
-        <w:rPr>
-          <w:highlight w:val="yellow"/>
-          <w:lang w:val="en-US"/>
-        </w:rPr>
-        <w:t xml:space="preserve"> we want to highlight differences between countries</w:t>
-      </w:r>
-      <w:r>
-        <w:rPr>
-          <w:highlight w:val="yellow"/>
-          <w:lang w:val="en-US"/>
-        </w:rPr>
-        <w:t>.</w:t>
-      </w:r>
-      <w:r>
-        <w:rPr>
-          <w:lang w:val="en-US"/>
-        </w:rPr>
-        <w:t xml:space="preserve"> </w:t>
+        <w:t xml:space="preserve">On </w:t>
+      </w:r>
+      <w:r>
+        <w:rPr>
+          <w:lang w:val="en-US"/>
+        </w:rPr>
+        <w:t xml:space="preserve">the choropleth map, mark country is encoded by shape and location on the map using </w:t>
+      </w:r>
+      <w:proofErr w:type="spellStart"/>
+      <w:r>
+        <w:rPr>
+          <w:lang w:val="en-US"/>
+        </w:rPr>
+        <w:t>equirectangular</w:t>
+      </w:r>
+      <w:proofErr w:type="spellEnd"/>
+      <w:r>
+        <w:rPr>
+          <w:lang w:val="en-US"/>
+        </w:rPr>
+        <w:t xml:space="preserve"> projection, and its gamer’s median social phobia inventory test result (median SPIN_T) </w:t>
+      </w:r>
+      <w:proofErr w:type="gramStart"/>
+      <w:r>
+        <w:rPr>
+          <w:lang w:val="en-US"/>
+        </w:rPr>
+        <w:t>is</w:t>
+      </w:r>
+      <w:proofErr w:type="gramEnd"/>
+      <w:r>
+        <w:rPr>
+          <w:lang w:val="en-US"/>
+        </w:rPr>
+        <w:t xml:space="preserve"> encoded by channel color luminance (purple’s, in this case). Symptom severity according to this result </w:t>
+      </w:r>
+      <w:proofErr w:type="gramStart"/>
+      <w:r>
+        <w:rPr>
+          <w:lang w:val="en-US"/>
+        </w:rPr>
+        <w:t>is perpetually represented</w:t>
+      </w:r>
+      <w:proofErr w:type="gramEnd"/>
+      <w:r>
+        <w:rPr>
+          <w:lang w:val="en-US"/>
+        </w:rPr>
+        <w:t xml:space="preserve">. World median SPIN_T </w:t>
+      </w:r>
+      <w:proofErr w:type="gramStart"/>
+      <w:r>
+        <w:rPr>
+          <w:lang w:val="en-US"/>
+        </w:rPr>
+        <w:t>is encoded</w:t>
+      </w:r>
+      <w:proofErr w:type="gramEnd"/>
+      <w:r>
+        <w:rPr>
+          <w:lang w:val="en-US"/>
+        </w:rPr>
+        <w:t xml:space="preserve"> by a dot on the color scale. </w:t>
       </w:r>
     </w:p>
     <w:p>
@@ -890,8 +783,260 @@
         <w:rPr>
           <w:lang w:val="en-US"/>
         </w:rPr>
+        <w:t xml:space="preserve">In the </w:t>
+      </w:r>
+      <w:proofErr w:type="spellStart"/>
+      <w:r>
+        <w:rPr>
+          <w:lang w:val="en-US"/>
+        </w:rPr>
+        <w:t>sankey</w:t>
+      </w:r>
+      <w:proofErr w:type="spellEnd"/>
+      <w:r>
+        <w:rPr>
+          <w:lang w:val="en-US"/>
+        </w:rPr>
+        <w:t xml:space="preserve"> graph, player attributes (regarding playstyle, demographics, and play motivation) are encoded by mark “rectangle”, and the percentage of their values’ occurrence is encoded by channel rectangle length (symptom severity is encoded in the same way, for better comparison). Simultaneous occurrence of traits is encoded by flow, and we can drag the corresponding attributes (multiplayer, </w:t>
+      </w:r>
+      <w:proofErr w:type="gramStart"/>
+      <w:r>
+        <w:rPr>
+          <w:lang w:val="en-US"/>
+        </w:rPr>
+        <w:t>online, …)</w:t>
+      </w:r>
+      <w:proofErr w:type="gramEnd"/>
+      <w:r>
+        <w:rPr>
+          <w:lang w:val="en-US"/>
+        </w:rPr>
+        <w:t xml:space="preserve"> to switch their order and identify flow between different values. It is relevant to mention that all attribute values (e.g.: genders male and female) are to have their names under their respective rectangle and that for each attribute, its possible values are meant to be ordered by percentage of occurrence; there was simply no time to alter the sketches in time to fix these oversights. </w:t>
+      </w:r>
+      <w:proofErr w:type="gramStart"/>
+      <w:r>
+        <w:rPr>
+          <w:highlight w:val="yellow"/>
+          <w:lang w:val="en-US"/>
+        </w:rPr>
+        <w:t xml:space="preserve">Mark country is encoded on the </w:t>
+      </w:r>
+      <w:r>
+        <w:rPr>
+          <w:highlight w:val="yellow"/>
+          <w:lang w:val="en-US"/>
+        </w:rPr>
+        <w:t>scatterplot</w:t>
+      </w:r>
+      <w:r>
+        <w:rPr>
+          <w:highlight w:val="yellow"/>
+          <w:lang w:val="en-US"/>
+        </w:rPr>
+        <w:t xml:space="preserve"> via circle, </w:t>
+      </w:r>
+      <w:r>
+        <w:rPr>
+          <w:highlight w:val="yellow"/>
+          <w:lang w:val="en-US"/>
+        </w:rPr>
+        <w:t xml:space="preserve">median </w:t>
+      </w:r>
+      <w:r>
+        <w:rPr>
+          <w:highlight w:val="yellow"/>
+          <w:lang w:val="en-US"/>
+        </w:rPr>
+        <w:t>age</w:t>
+      </w:r>
+      <w:r>
+        <w:rPr>
+          <w:highlight w:val="yellow"/>
+          <w:lang w:val="en-US"/>
+        </w:rPr>
+        <w:t xml:space="preserve"> via circle-</w:t>
+      </w:r>
+      <w:proofErr w:type="spellStart"/>
+      <w:r>
+        <w:rPr>
+          <w:highlight w:val="yellow"/>
+          <w:lang w:val="en-US"/>
+        </w:rPr>
+        <w:t>xPos</w:t>
+      </w:r>
+      <w:proofErr w:type="spellEnd"/>
+      <w:r>
+        <w:rPr>
+          <w:highlight w:val="yellow"/>
+          <w:lang w:val="en-US"/>
+        </w:rPr>
+        <w:t xml:space="preserve">, median </w:t>
+      </w:r>
+      <w:r>
+        <w:rPr>
+          <w:highlight w:val="yellow"/>
+          <w:lang w:val="en-US"/>
+        </w:rPr>
+        <w:t>hours played</w:t>
+      </w:r>
+      <w:r>
+        <w:rPr>
+          <w:highlight w:val="yellow"/>
+          <w:lang w:val="en-US"/>
+        </w:rPr>
+        <w:t xml:space="preserve"> by </w:t>
+      </w:r>
+      <w:proofErr w:type="spellStart"/>
+      <w:r>
+        <w:rPr>
+          <w:highlight w:val="yellow"/>
+          <w:lang w:val="en-US"/>
+        </w:rPr>
+        <w:t>yPos</w:t>
+      </w:r>
+      <w:proofErr w:type="spellEnd"/>
+      <w:r>
+        <w:rPr>
+          <w:highlight w:val="yellow"/>
+          <w:lang w:val="en-US"/>
+        </w:rPr>
+        <w:t xml:space="preserve">, and median </w:t>
+      </w:r>
+      <w:r>
+        <w:rPr>
+          <w:highlight w:val="yellow"/>
+          <w:lang w:val="en-US"/>
+        </w:rPr>
+        <w:t xml:space="preserve">SPIN_T by color </w:t>
+      </w:r>
+      <w:proofErr w:type="spellStart"/>
+      <w:r>
+        <w:rPr>
+          <w:highlight w:val="yellow"/>
+          <w:lang w:val="en-US"/>
+        </w:rPr>
+        <w:t>lumin</w:t>
+      </w:r>
+      <w:r>
+        <w:rPr>
+          <w:highlight w:val="yellow"/>
+          <w:lang w:val="en-GB"/>
+        </w:rPr>
+        <w:t>ance</w:t>
+      </w:r>
+      <w:proofErr w:type="spellEnd"/>
+      <w:r>
+        <w:rPr>
+          <w:highlight w:val="yellow"/>
+          <w:lang w:val="en-US"/>
+        </w:rPr>
+        <w:t xml:space="preserve"> </w:t>
+      </w:r>
+      <w:r>
+        <w:rPr>
+          <w:highlight w:val="yellow"/>
+          <w:lang w:val="en-US"/>
+        </w:rPr>
+        <w:t>(</w:t>
+      </w:r>
+      <w:r>
+        <w:rPr>
+          <w:highlight w:val="yellow"/>
+          <w:lang w:val="en-US"/>
+        </w:rPr>
+        <w:t>to match the Vis</w:t>
+      </w:r>
+      <w:r>
+        <w:rPr>
+          <w:highlight w:val="yellow"/>
+          <w:lang w:val="en-US"/>
+        </w:rPr>
+        <w:t>)</w:t>
+      </w:r>
+      <w:r>
+        <w:rPr>
+          <w:highlight w:val="yellow"/>
+          <w:lang w:val="en-US"/>
+        </w:rPr>
+        <w:t xml:space="preserve">; we chose not to represent number of residents who answered via area since </w:t>
+      </w:r>
+      <w:r>
+        <w:rPr>
+          <w:highlight w:val="yellow"/>
+          <w:lang w:val="en-US"/>
+        </w:rPr>
+        <w:t xml:space="preserve">we already use median and </w:t>
+      </w:r>
+      <w:r>
+        <w:rPr>
+          <w:highlight w:val="yellow"/>
+          <w:lang w:val="en-US"/>
+        </w:rPr>
+        <w:t>the larger number of items</w:t>
+      </w:r>
+      <w:r>
+        <w:rPr>
+          <w:highlight w:val="yellow"/>
+          <w:lang w:val="en-US"/>
+        </w:rPr>
+        <w:t xml:space="preserve"> (and items</w:t>
+      </w:r>
+      <w:r>
+        <w:rPr>
+          <w:highlight w:val="yellow"/>
+          <w:lang w:val="en-US"/>
+        </w:rPr>
+        <w:t xml:space="preserve"> from </w:t>
+      </w:r>
+      <w:r>
+        <w:rPr>
+          <w:highlight w:val="yellow"/>
+          <w:lang w:val="en-US"/>
+        </w:rPr>
         <w:lastRenderedPageBreak/>
-        <w:t>In the custom lollipop &amp; radial column sparkline chart, countries are encoded by circles, which can be ordered according to a few features via drop-down. Channel circle-yPos encodes the country’s median social phobia inventory. Symptom severity category is encoded in a bar, its value is encoded by angle/static position around the circles; bar height is used to represent the percentage of the population with the corresponding symptom severity. All countries are represented.</w:t>
+        <w:t>English-speaking countries</w:t>
+      </w:r>
+      <w:r>
+        <w:rPr>
+          <w:highlight w:val="yellow"/>
+          <w:lang w:val="en-US"/>
+        </w:rPr>
+        <w:t>)</w:t>
+      </w:r>
+      <w:r>
+        <w:rPr>
+          <w:highlight w:val="yellow"/>
+          <w:lang w:val="en-US"/>
+        </w:rPr>
+        <w:t xml:space="preserve"> would make circle size obfuscate data and confuse viewers</w:t>
+      </w:r>
+      <w:r>
+        <w:rPr>
+          <w:highlight w:val="yellow"/>
+          <w:lang w:val="en-US"/>
+        </w:rPr>
+        <w:t xml:space="preserve"> in a Vis where</w:t>
+      </w:r>
+      <w:r>
+        <w:rPr>
+          <w:highlight w:val="yellow"/>
+          <w:lang w:val="en-US"/>
+        </w:rPr>
+        <w:t xml:space="preserve"> we want to highlight differences between countries</w:t>
+      </w:r>
+      <w:r>
+        <w:rPr>
+          <w:highlight w:val="yellow"/>
+          <w:lang w:val="en-US"/>
+        </w:rPr>
+        <w:t>.</w:t>
+      </w:r>
+      <w:proofErr w:type="gramEnd"/>
+      <w:r>
+        <w:rPr>
+          <w:lang w:val="en-US"/>
+        </w:rPr>
+        <w:t xml:space="preserve"> </w:t>
       </w:r>
     </w:p>
     <w:p>
@@ -902,48 +1047,74 @@
       </w:pPr>
       <w:r>
         <w:rPr>
-          <w:highlight w:val="yellow"/>
-          <w:lang w:val="en-US"/>
-        </w:rPr>
-        <w:t>Any given number of countries</w:t>
-      </w:r>
-      <w:r>
-        <w:rPr>
-          <w:highlight w:val="yellow"/>
-          <w:lang w:val="en-US"/>
-        </w:rPr>
-        <w:t xml:space="preserve"> (choropleth, lollipop) may be selected</w:t>
-      </w:r>
-      <w:r>
-        <w:rPr>
-          <w:lang w:val="en-US"/>
-        </w:rPr>
-        <w:t>; range (e.g.: hours played) or type (e.g.: multiplayer gamers) of values analyzed may be specified in the various encodings. Both of these will filter both it and other encodings to match the gamers that match the specifications. Hovering over a country, symptom severity category, or gamer trait (</w:t>
-      </w:r>
-      <w:r>
-        <w:rPr>
-          <w:lang w:val="en-US"/>
-        </w:rPr>
-        <w:t>sankey</w:t>
-      </w:r>
-      <w:r>
-        <w:rPr>
-          <w:lang w:val="en-US"/>
-        </w:rPr>
-        <w:t xml:space="preserve">) highlights it on the rest of the encodings if feasible, and clicking on it will trigger filtering. </w:t>
-      </w:r>
-      <w:r>
-        <w:rPr>
-          <w:lang w:val="en-US"/>
-        </w:rPr>
-        <w:t>Sankey</w:t>
-      </w:r>
-      <w:r>
-        <w:rPr>
-          <w:lang w:val="en-US"/>
-        </w:rPr>
-        <w:t xml:space="preserve"> filtering is done with AND for values of different attributes, and OR for values of the same attribute. Tooltips are present for countries &amp; symptom severity, detailing median SPIN result per question</w:t>
-      </w:r>
+          <w:lang w:val="en-US"/>
+        </w:rPr>
+        <w:t xml:space="preserve">In the custom lollipop &amp; radial column </w:t>
+      </w:r>
+      <w:proofErr w:type="spellStart"/>
+      <w:r>
+        <w:rPr>
+          <w:lang w:val="en-US"/>
+        </w:rPr>
+        <w:t>sparkline</w:t>
+      </w:r>
+      <w:proofErr w:type="spellEnd"/>
+      <w:r>
+        <w:rPr>
+          <w:lang w:val="en-US"/>
+        </w:rPr>
+        <w:t xml:space="preserve"> chart, countries </w:t>
+      </w:r>
+      <w:proofErr w:type="gramStart"/>
+      <w:r>
+        <w:rPr>
+          <w:lang w:val="en-US"/>
+        </w:rPr>
+        <w:t>are encoded</w:t>
+      </w:r>
+      <w:proofErr w:type="gramEnd"/>
+      <w:r>
+        <w:rPr>
+          <w:lang w:val="en-US"/>
+        </w:rPr>
+        <w:t xml:space="preserve"> by circles, which can be ordered according to a few features via drop-down. Channel circle-</w:t>
+      </w:r>
+      <w:proofErr w:type="spellStart"/>
+      <w:r>
+        <w:rPr>
+          <w:lang w:val="en-US"/>
+        </w:rPr>
+        <w:t>yPos</w:t>
+      </w:r>
+      <w:proofErr w:type="spellEnd"/>
+      <w:r>
+        <w:rPr>
+          <w:lang w:val="en-US"/>
+        </w:rPr>
+        <w:t xml:space="preserve"> encodes the country’s median social phobia inventory. Symptom severity category </w:t>
+      </w:r>
+      <w:proofErr w:type="gramStart"/>
+      <w:r>
+        <w:rPr>
+          <w:lang w:val="en-US"/>
+        </w:rPr>
+        <w:t>is encoded</w:t>
+      </w:r>
+      <w:proofErr w:type="gramEnd"/>
+      <w:r>
+        <w:rPr>
+          <w:lang w:val="en-US"/>
+        </w:rPr>
+        <w:t xml:space="preserve"> in a bar, its value is encoded by angle/static position around the circles; bar height is used to represent the percentage of the population with the corresponding symptom severity. All countries </w:t>
+      </w:r>
+      <w:proofErr w:type="gramStart"/>
+      <w:r>
+        <w:rPr>
+          <w:lang w:val="en-US"/>
+        </w:rPr>
+        <w:t>are represented</w:t>
+      </w:r>
+      <w:proofErr w:type="gramEnd"/>
       <w:r>
         <w:rPr>
           <w:lang w:val="en-US"/>
@@ -953,29 +1124,103 @@
     </w:p>
     <w:p>
       <w:pPr>
-        <w:pStyle w:val="Heading1"/>
-        <w:rPr>
-          <w:lang w:val="en-US"/>
-        </w:rPr>
-      </w:pPr>
-      <w:r>
-        <w:rPr>
-          <w:lang w:val="en-US"/>
-        </w:rPr>
-        <w:t>Answering the Questions</w:t>
+        <w:rPr>
+          <w:lang w:val="en-US"/>
+        </w:rPr>
+      </w:pPr>
+      <w:r>
+        <w:rPr>
+          <w:highlight w:val="yellow"/>
+          <w:lang w:val="en-US"/>
+        </w:rPr>
+        <w:t>Any given number of countries</w:t>
+      </w:r>
+      <w:r>
+        <w:rPr>
+          <w:highlight w:val="yellow"/>
+          <w:lang w:val="en-US"/>
+        </w:rPr>
+        <w:t xml:space="preserve"> (choropleth, lollipop) may be selected</w:t>
+      </w:r>
+      <w:r>
+        <w:rPr>
+          <w:lang w:val="en-US"/>
+        </w:rPr>
+        <w:t>; range (</w:t>
+      </w:r>
+      <w:proofErr w:type="gramStart"/>
+      <w:r>
+        <w:rPr>
+          <w:lang w:val="en-US"/>
+        </w:rPr>
+        <w:t>e.g.:</w:t>
+      </w:r>
+      <w:proofErr w:type="gramEnd"/>
+      <w:r>
+        <w:rPr>
+          <w:lang w:val="en-US"/>
+        </w:rPr>
+        <w:t xml:space="preserve"> hours played) or type (e.g.: multiplayer gamers) of values analyzed may be specified in the various encodings. Both of these will filter both it and other encodings to match the gamers that match the specifications. Hovering over a country, symptom severity category, or gamer trait (</w:t>
+      </w:r>
+      <w:proofErr w:type="spellStart"/>
+      <w:r>
+        <w:rPr>
+          <w:lang w:val="en-US"/>
+        </w:rPr>
+        <w:t>sankey</w:t>
+      </w:r>
+      <w:proofErr w:type="spellEnd"/>
+      <w:r>
+        <w:rPr>
+          <w:lang w:val="en-US"/>
+        </w:rPr>
+        <w:t xml:space="preserve">) highlights it on the rest of the encodings if feasible, and clicking on it will trigger filtering. </w:t>
+      </w:r>
+      <w:r>
+        <w:rPr>
+          <w:lang w:val="en-US"/>
+        </w:rPr>
+        <w:t>Sankey</w:t>
+      </w:r>
+      <w:r>
+        <w:rPr>
+          <w:lang w:val="en-US"/>
+        </w:rPr>
+        <w:t xml:space="preserve"> filtering </w:t>
+      </w:r>
+      <w:proofErr w:type="gramStart"/>
+      <w:r>
+        <w:rPr>
+          <w:lang w:val="en-US"/>
+        </w:rPr>
+        <w:t>is done</w:t>
+      </w:r>
+      <w:proofErr w:type="gramEnd"/>
+      <w:r>
+        <w:rPr>
+          <w:lang w:val="en-US"/>
+        </w:rPr>
+        <w:t xml:space="preserve"> with AND for values of different attributes, and OR for values of the same attribute. Tooltips are present for countries &amp; symptom severity, detailing median SPIN result per question</w:t>
+      </w:r>
+      <w:r>
+        <w:rPr>
+          <w:lang w:val="en-US"/>
+        </w:rPr>
+        <w:t>.</w:t>
       </w:r>
     </w:p>
     <w:p>
       <w:pPr>
-        <w:rPr>
-          <w:lang w:val="en-US"/>
-        </w:rPr>
-      </w:pPr>
-      <w:r>
-        <w:rPr>
-          <w:lang w:val="en-US"/>
-        </w:rPr>
-        <w:t>Q: Do people who play online with friends tend to experience less social phobia than people who do so with strangers, in most countries?</w:t>
+        <w:pStyle w:val="Heading1"/>
+        <w:rPr>
+          <w:lang w:val="en-US"/>
+        </w:rPr>
+      </w:pPr>
+      <w:r>
+        <w:rPr>
+          <w:lang w:val="en-US"/>
+        </w:rPr>
+        <w:t>Answering the Questions</w:t>
       </w:r>
     </w:p>
     <w:p>
@@ -988,7 +1233,7 @@
         <w:rPr>
           <w:lang w:val="en-US"/>
         </w:rPr>
-        <w:t xml:space="preserve">A (encodings separate for easier understanding): </w:t>
+        <w:t>Q: Do people who play online with friends tend to experience less social phobia than people who do so with strangers, in most countries?</w:t>
       </w:r>
     </w:p>
     <w:p>
@@ -1001,31 +1246,7 @@
         <w:rPr>
           <w:lang w:val="en-US"/>
         </w:rPr>
-        <w:t xml:space="preserve">“(1) I select the player traits I wish to see: “Online”, “Multiplayer”, and “Friends”, on the </w:t>
-      </w:r>
-      <w:r>
-        <w:rPr>
-          <w:lang w:val="en-US"/>
-        </w:rPr>
-        <w:t>sankey</w:t>
-      </w:r>
-      <w:r>
-        <w:rPr>
-          <w:lang w:val="en-US"/>
-        </w:rPr>
-        <w:t xml:space="preserve">. I’ll also drag the symptom severity section until it is after the “Relation” one, so I can see the global symptom severity according to “Relation” better. I then look at the changes on the countries (currently ordered by median level of SPIN_T) in the lollipop-chart, and at the flow toward the “Relation” values on the </w:t>
-      </w:r>
-      <w:r>
-        <w:rPr>
-          <w:lang w:val="en-US"/>
-        </w:rPr>
-        <w:t>sankey</w:t>
-      </w:r>
-      <w:r>
-        <w:rPr>
-          <w:lang w:val="en-US"/>
-        </w:rPr>
-        <w:t>.”</w:t>
+        <w:t xml:space="preserve">A (encodings separate for easier understanding): </w:t>
       </w:r>
     </w:p>
     <w:p>
@@ -1038,14 +1259,85 @@
         <w:rPr>
           <w:lang w:val="en-US"/>
         </w:rPr>
-        <w:t xml:space="preserve">“(2) I deselect “Friends” and select “Strangers”. I note the difference in the lollipop circle yPos, bar lengths, and new country order, plus </w:t>
-      </w:r>
+        <w:t xml:space="preserve">“(1) I select the player traits I wish to see: “Online”, “Multiplayer”, and “Friends”, on the </w:t>
+      </w:r>
+      <w:proofErr w:type="spellStart"/>
       <w:r>
         <w:rPr>
           <w:lang w:val="en-US"/>
         </w:rPr>
         <w:t>sankey</w:t>
       </w:r>
+      <w:proofErr w:type="spellEnd"/>
+      <w:r>
+        <w:rPr>
+          <w:lang w:val="en-US"/>
+        </w:rPr>
+        <w:t xml:space="preserve">. </w:t>
+      </w:r>
+      <w:proofErr w:type="gramStart"/>
+      <w:r>
+        <w:rPr>
+          <w:lang w:val="en-US"/>
+        </w:rPr>
+        <w:t>I’ll</w:t>
+      </w:r>
+      <w:proofErr w:type="gramEnd"/>
+      <w:r>
+        <w:rPr>
+          <w:lang w:val="en-US"/>
+        </w:rPr>
+        <w:t xml:space="preserve"> also drag the symptom severity section until it is after the “Relation” one, so I can see the global symptom severity according to “Relation” better. I then look at the changes on the countries (currently ordered by median level of SPIN_T) in the lollipop-chart, and at the flow toward the “Relation” values on the </w:t>
+      </w:r>
+      <w:proofErr w:type="spellStart"/>
+      <w:r>
+        <w:rPr>
+          <w:lang w:val="en-US"/>
+        </w:rPr>
+        <w:t>sankey</w:t>
+      </w:r>
+      <w:proofErr w:type="spellEnd"/>
+      <w:r>
+        <w:rPr>
+          <w:lang w:val="en-US"/>
+        </w:rPr>
+        <w:t>.”</w:t>
+      </w:r>
+    </w:p>
+    <w:p>
+      <w:pPr>
+        <w:rPr>
+          <w:lang w:val="en-US"/>
+        </w:rPr>
+      </w:pPr>
+      <w:r>
+        <w:rPr>
+          <w:lang w:val="en-US"/>
+        </w:rPr>
+        <w:t xml:space="preserve">“(2) I deselect “Friends” and select “Strangers”. I note the difference in the lollipop circle </w:t>
+      </w:r>
+      <w:proofErr w:type="spellStart"/>
+      <w:r>
+        <w:rPr>
+          <w:lang w:val="en-US"/>
+        </w:rPr>
+        <w:t>yPos</w:t>
+      </w:r>
+      <w:proofErr w:type="spellEnd"/>
+      <w:r>
+        <w:rPr>
+          <w:lang w:val="en-US"/>
+        </w:rPr>
+        <w:t xml:space="preserve">, bar lengths, and new country order, plus </w:t>
+      </w:r>
+      <w:proofErr w:type="spellStart"/>
+      <w:r>
+        <w:rPr>
+          <w:lang w:val="en-US"/>
+        </w:rPr>
+        <w:t>sankey</w:t>
+      </w:r>
+      <w:proofErr w:type="spellEnd"/>
       <w:r>
         <w:rPr>
           <w:lang w:val="en-US"/>
@@ -1060,8 +1352,8 @@
         <w:tblLook w:val="04A0" w:firstRow="1" w:lastRow="0" w:firstColumn="1" w:lastColumn="0" w:noHBand="0" w:noVBand="1"/>
       </w:tblPr>
       <w:tblGrid>
-        <w:gridCol w:w="4415"/>
-        <w:gridCol w:w="4647"/>
+        <w:gridCol w:w="4605"/>
+        <w:gridCol w:w="4457"/>
       </w:tblGrid>
       <w:tr>
         <w:tc>
@@ -1076,11 +1368,33 @@
                 <w:lang w:val="en-GB"/>
               </w:rPr>
             </w:pPr>
+            <w:proofErr w:type="spellStart"/>
             <w:r>
               <w:rPr>
                 <w:b/>
               </w:rPr>
-              <w:t>Part 1 - “Friends”</w:t>
+              <w:t>Part</w:t>
+            </w:r>
+            <w:proofErr w:type="spellEnd"/>
+            <w:r>
+              <w:rPr>
+                <w:b/>
+              </w:rPr>
+              <w:t xml:space="preserve"> 1 - “</w:t>
+            </w:r>
+            <w:proofErr w:type="spellStart"/>
+            <w:r>
+              <w:rPr>
+                <w:b/>
+              </w:rPr>
+              <w:t>Friends</w:t>
+            </w:r>
+            <w:proofErr w:type="spellEnd"/>
+            <w:r>
+              <w:rPr>
+                <w:b/>
+              </w:rPr>
+              <w:t>”</w:t>
             </w:r>
           </w:p>
         </w:tc>
@@ -1096,11 +1410,33 @@
                 <w:lang w:val="en-GB"/>
               </w:rPr>
             </w:pPr>
+            <w:proofErr w:type="spellStart"/>
             <w:r>
               <w:rPr>
                 <w:b/>
               </w:rPr>
-              <w:t>Part 2 - “Strangers”</w:t>
+              <w:t>Part</w:t>
+            </w:r>
+            <w:proofErr w:type="spellEnd"/>
+            <w:r>
+              <w:rPr>
+                <w:b/>
+              </w:rPr>
+              <w:t xml:space="preserve"> 2 - “</w:t>
+            </w:r>
+            <w:proofErr w:type="spellStart"/>
+            <w:r>
+              <w:rPr>
+                <w:b/>
+              </w:rPr>
+              <w:t>Strangers</w:t>
+            </w:r>
+            <w:proofErr w:type="spellEnd"/>
+            <w:r>
+              <w:rPr>
+                <w:b/>
+              </w:rPr>
+              <w:t>”</w:t>
             </w:r>
           </w:p>
         </w:tc>
@@ -1116,28 +1452,61 @@
           <w:p>
             <w:pPr>
               <w:rPr>
+                <w:noProof/>
+                <w:lang w:eastAsia="pt-PT"/>
+              </w:rPr>
+            </w:pPr>
+          </w:p>
+          <w:p>
+            <w:pPr>
+              <w:rPr>
                 <w:lang w:val="en-GB"/>
               </w:rPr>
             </w:pPr>
             <w:r>
-              <w:t xml:space="preserve">The colors of the map </w:t>
+              <w:rPr>
+                <w:lang w:val="en-GB"/>
+              </w:rPr>
+              <w:t xml:space="preserve">The </w:t>
+            </w:r>
+            <w:proofErr w:type="spellStart"/>
+            <w:r>
+              <w:rPr>
+                <w:lang w:val="en-GB"/>
+              </w:rPr>
+              <w:t>colors</w:t>
+            </w:r>
+            <w:proofErr w:type="spellEnd"/>
+            <w:r>
+              <w:rPr>
+                <w:lang w:val="en-GB"/>
+              </w:rPr>
+              <w:t xml:space="preserve"> of the map </w:t>
             </w:r>
             <w:r>
               <w:rPr>
                 <w:highlight w:val="yellow"/>
+                <w:lang w:val="en-GB"/>
               </w:rPr>
               <w:t xml:space="preserve">and </w:t>
             </w:r>
             <w:r>
               <w:rPr>
                 <w:highlight w:val="yellow"/>
+                <w:lang w:val="en-GB"/>
               </w:rPr>
               <w:t>scatterplot</w:t>
             </w:r>
             <w:r>
+              <w:rPr>
+                <w:lang w:val="en-GB"/>
+              </w:rPr>
               <w:t xml:space="preserve"> </w:t>
             </w:r>
             <w:r>
+              <w:rPr>
+                <w:lang w:val="en-GB"/>
+              </w:rPr>
               <w:t>change as well as the severity of the symptoms, the age range changes as well, and the range of hours played weekly.</w:t>
             </w:r>
           </w:p>
@@ -1147,110 +1516,415 @@
         <w:tc>
           <w:tcPr>
             <w:tcW w:w="4415" w:type="dxa"/>
-            <w:shd w:val="clear" w:color="auto" w:fill="auto"/>
+            <w:shd w:val="clear" w:color="auto" w:fill="FFFF00"/>
             <w:vAlign w:val="center"/>
           </w:tcPr>
           <w:p>
             <w:pPr>
               <w:rPr>
-                <w:lang w:val="en-GB"/>
+                <w:noProof/>
+                <w:lang w:val="en-GB" w:eastAsia="pt-PT"/>
               </w:rPr>
             </w:pPr>
             <w:r>
               <w:rPr>
                 <w:noProof/>
+                <w:lang w:eastAsia="pt-PT"/>
               </w:rPr>
               <w:drawing>
-                <wp:inline distT="114300" distB="114300" distL="114300" distR="114300" wp14:anchorId="31057E6D" wp14:editId="3ACFD7C4">
-                  <wp:extent cx="2766695" cy="2489200"/>
-                  <wp:effectExtent l="0" t="0" r="0" b="0"/>
-                  <wp:docPr id="9" name="image8.png"/>
-                  <wp:cNvGraphicFramePr/>
+                <wp:anchor distT="0" distB="0" distL="114300" distR="114300" simplePos="0" relativeHeight="251664384" behindDoc="0" locked="0" layoutInCell="1" allowOverlap="1" wp14:anchorId="1B9F4833" wp14:editId="519AB124">
+                  <wp:simplePos x="0" y="0"/>
+                  <wp:positionH relativeFrom="column">
+                    <wp:posOffset>-1476375</wp:posOffset>
+                  </wp:positionH>
+                  <wp:positionV relativeFrom="paragraph">
+                    <wp:posOffset>-66675</wp:posOffset>
+                  </wp:positionV>
+                  <wp:extent cx="2158365" cy="1781810"/>
+                  <wp:effectExtent l="0" t="0" r="0" b="8890"/>
+                  <wp:wrapThrough wrapText="bothSides">
+                    <wp:wrapPolygon edited="0">
+                      <wp:start x="0" y="0"/>
+                      <wp:lineTo x="0" y="21477"/>
+                      <wp:lineTo x="21352" y="21477"/>
+                      <wp:lineTo x="21352" y="0"/>
+                      <wp:lineTo x="0" y="0"/>
+                    </wp:wrapPolygon>
+                  </wp:wrapThrough>
+                  <wp:docPr id="14" name="Picture 14"/>
+                  <wp:cNvGraphicFramePr>
+                    <a:graphicFrameLocks xmlns:a="http://schemas.openxmlformats.org/drawingml/2006/main" noChangeAspect="1"/>
+                  </wp:cNvGraphicFramePr>
                   <a:graphic xmlns:a="http://schemas.openxmlformats.org/drawingml/2006/main">
                     <a:graphicData uri="http://schemas.openxmlformats.org/drawingml/2006/picture">
                       <pic:pic xmlns:pic="http://schemas.openxmlformats.org/drawingml/2006/picture">
                         <pic:nvPicPr>
-                          <pic:cNvPr id="0" name="image8.png"/>
-                          <pic:cNvPicPr preferRelativeResize="0"/>
+                          <pic:cNvPr id="14" name="Cloro1.png"/>
+                          <pic:cNvPicPr/>
                         </pic:nvPicPr>
-                        <pic:blipFill>
-                          <a:blip r:embed="rId9"/>
-                          <a:srcRect r="51988" b="33162"/>
-                          <a:stretch>
-                            <a:fillRect/>
-                          </a:stretch>
+                        <pic:blipFill rotWithShape="1">
+                          <a:blip r:embed="rId9" cstate="print">
+                            <a:extLst>
+                              <a:ext uri="{28A0092B-C50C-407E-A947-70E740481C1C}">
+                                <a14:useLocalDpi xmlns:a14="http://schemas.microsoft.com/office/drawing/2010/main" val="0"/>
+                              </a:ext>
+                            </a:extLst>
+                          </a:blip>
+                          <a:srcRect l="9852" t="17286" r="58284" b="49188"/>
+                          <a:stretch/>
                         </pic:blipFill>
-                        <pic:spPr>
+                        <pic:spPr bwMode="auto">
                           <a:xfrm>
                             <a:off x="0" y="0"/>
-                            <a:ext cx="2766695" cy="2489200"/>
+                            <a:ext cx="2158365" cy="1781810"/>
                           </a:xfrm>
                           <a:prstGeom prst="rect">
                             <a:avLst/>
                           </a:prstGeom>
-                          <a:ln/>
+                          <a:ln>
+                            <a:noFill/>
+                          </a:ln>
+                          <a:extLst>
+                            <a:ext uri="{53640926-AAD7-44D8-BBD7-CCE9431645EC}">
+                              <a14:shadowObscured xmlns:a14="http://schemas.microsoft.com/office/drawing/2010/main"/>
+                            </a:ext>
+                          </a:extLst>
                         </pic:spPr>
                       </pic:pic>
                     </a:graphicData>
                   </a:graphic>
-                </wp:inline>
+                  <wp14:sizeRelH relativeFrom="margin">
+                    <wp14:pctWidth>0</wp14:pctWidth>
+                  </wp14:sizeRelH>
+                  <wp14:sizeRelV relativeFrom="margin">
+                    <wp14:pctHeight>0</wp14:pctHeight>
+                  </wp14:sizeRelV>
+                </wp:anchor>
               </w:drawing>
+            </w:r>
+          </w:p>
+          <w:p>
+            <w:pPr>
+              <w:rPr>
+                <w:lang w:val="en-GB"/>
+              </w:rPr>
+            </w:pPr>
+            <w:r>
+              <w:rPr>
+                <w:lang w:val="en-GB"/>
+              </w:rPr>
+              <w:t xml:space="preserve">   </w:t>
             </w:r>
           </w:p>
         </w:tc>
         <w:tc>
           <w:tcPr>
             <w:tcW w:w="4647" w:type="dxa"/>
-            <w:shd w:val="clear" w:color="auto" w:fill="auto"/>
+            <w:shd w:val="clear" w:color="auto" w:fill="FFFF00"/>
             <w:vAlign w:val="center"/>
           </w:tcPr>
           <w:p>
             <w:pPr>
               <w:rPr>
-                <w:lang w:val="en-GB"/>
+                <w:noProof/>
+                <w:lang w:val="en-GB" w:eastAsia="pt-PT"/>
               </w:rPr>
             </w:pPr>
             <w:r>
               <w:rPr>
-                <w:b/>
                 <w:noProof/>
+                <w:lang w:eastAsia="pt-PT"/>
               </w:rPr>
               <w:drawing>
-                <wp:inline distT="114300" distB="114300" distL="114300" distR="114300" wp14:anchorId="44F4251C" wp14:editId="6540767D">
-                  <wp:extent cx="2733675" cy="2476500"/>
+                <wp:anchor distT="0" distB="0" distL="114300" distR="114300" simplePos="0" relativeHeight="251666432" behindDoc="0" locked="0" layoutInCell="1" allowOverlap="1" wp14:anchorId="4D94F4E2" wp14:editId="22CA0B8B">
+                  <wp:simplePos x="0" y="0"/>
+                  <wp:positionH relativeFrom="column">
+                    <wp:posOffset>-2379980</wp:posOffset>
+                  </wp:positionH>
+                  <wp:positionV relativeFrom="paragraph">
+                    <wp:posOffset>-19050</wp:posOffset>
+                  </wp:positionV>
+                  <wp:extent cx="2289175" cy="1776095"/>
                   <wp:effectExtent l="0" t="0" r="0" b="0"/>
-                  <wp:docPr id="11" name="image2.png"/>
-                  <wp:cNvGraphicFramePr/>
+                  <wp:wrapThrough wrapText="bothSides">
+                    <wp:wrapPolygon edited="0">
+                      <wp:start x="0" y="0"/>
+                      <wp:lineTo x="0" y="21314"/>
+                      <wp:lineTo x="21390" y="21314"/>
+                      <wp:lineTo x="21390" y="0"/>
+                      <wp:lineTo x="0" y="0"/>
+                    </wp:wrapPolygon>
+                  </wp:wrapThrough>
+                  <wp:docPr id="15" name="Picture 15"/>
+                  <wp:cNvGraphicFramePr>
+                    <a:graphicFrameLocks xmlns:a="http://schemas.openxmlformats.org/drawingml/2006/main" noChangeAspect="1"/>
+                  </wp:cNvGraphicFramePr>
                   <a:graphic xmlns:a="http://schemas.openxmlformats.org/drawingml/2006/main">
                     <a:graphicData uri="http://schemas.openxmlformats.org/drawingml/2006/picture">
                       <pic:pic xmlns:pic="http://schemas.openxmlformats.org/drawingml/2006/picture">
                         <pic:nvPicPr>
-                          <pic:cNvPr id="0" name="image2.png"/>
-                          <pic:cNvPicPr preferRelativeResize="0"/>
+                          <pic:cNvPr id="15" name="cloro2.png"/>
+                          <pic:cNvPicPr/>
                         </pic:nvPicPr>
-                        <pic:blipFill>
-                          <a:blip r:embed="rId10"/>
-                          <a:srcRect r="51823" b="32685"/>
-                          <a:stretch>
-                            <a:fillRect/>
-                          </a:stretch>
+                        <pic:blipFill rotWithShape="1">
+                          <a:blip r:embed="rId10" cstate="print">
+                            <a:extLst>
+                              <a:ext uri="{28A0092B-C50C-407E-A947-70E740481C1C}">
+                                <a14:useLocalDpi xmlns:a14="http://schemas.microsoft.com/office/drawing/2010/main" val="0"/>
+                              </a:ext>
+                            </a:extLst>
+                          </a:blip>
+                          <a:srcRect l="6142" t="12556" r="56664" b="50647"/>
+                          <a:stretch/>
                         </pic:blipFill>
-                        <pic:spPr>
+                        <pic:spPr bwMode="auto">
                           <a:xfrm>
                             <a:off x="0" y="0"/>
-                            <a:ext cx="2733675" cy="2476500"/>
+                            <a:ext cx="2289175" cy="1776095"/>
                           </a:xfrm>
                           <a:prstGeom prst="rect">
                             <a:avLst/>
                           </a:prstGeom>
-                          <a:ln/>
+                          <a:ln>
+                            <a:noFill/>
+                          </a:ln>
+                          <a:extLst>
+                            <a:ext uri="{53640926-AAD7-44D8-BBD7-CCE9431645EC}">
+                              <a14:shadowObscured xmlns:a14="http://schemas.microsoft.com/office/drawing/2010/main"/>
+                            </a:ext>
+                          </a:extLst>
                         </pic:spPr>
                       </pic:pic>
                     </a:graphicData>
                   </a:graphic>
-                </wp:inline>
+                  <wp14:sizeRelH relativeFrom="margin">
+                    <wp14:pctWidth>0</wp14:pctWidth>
+                  </wp14:sizeRelH>
+                  <wp14:sizeRelV relativeFrom="margin">
+                    <wp14:pctHeight>0</wp14:pctHeight>
+                  </wp14:sizeRelV>
+                </wp:anchor>
               </w:drawing>
             </w:r>
+          </w:p>
+          <w:p>
+            <w:pPr>
+              <w:rPr>
+                <w:noProof/>
+                <w:lang w:val="en-GB" w:eastAsia="pt-PT"/>
+              </w:rPr>
+            </w:pPr>
+          </w:p>
+          <w:p>
+            <w:pPr>
+              <w:rPr>
+                <w:lang w:val="en-GB"/>
+              </w:rPr>
+            </w:pPr>
+          </w:p>
+        </w:tc>
+      </w:tr>
+      <w:tr>
+        <w:tc>
+          <w:tcPr>
+            <w:tcW w:w="4415" w:type="dxa"/>
+            <w:shd w:val="clear" w:color="auto" w:fill="FFFF00"/>
+            <w:vAlign w:val="center"/>
+          </w:tcPr>
+          <w:p>
+            <w:pPr>
+              <w:rPr>
+                <w:b/>
+                <w:noProof/>
+                <w:lang w:val="en-GB" w:eastAsia="pt-PT"/>
+              </w:rPr>
+            </w:pPr>
+            <w:r>
+              <w:rPr>
+                <w:noProof/>
+                <w:lang w:eastAsia="pt-PT"/>
+              </w:rPr>
+              <w:drawing>
+                <wp:anchor distT="0" distB="0" distL="114300" distR="114300" simplePos="0" relativeHeight="251663360" behindDoc="1" locked="0" layoutInCell="1" allowOverlap="1" wp14:anchorId="54EFB6D5" wp14:editId="5F765CCC">
+                  <wp:simplePos x="0" y="0"/>
+                  <wp:positionH relativeFrom="column">
+                    <wp:posOffset>-1993265</wp:posOffset>
+                  </wp:positionH>
+                  <wp:positionV relativeFrom="paragraph">
+                    <wp:posOffset>-3175</wp:posOffset>
+                  </wp:positionV>
+                  <wp:extent cx="1901825" cy="1059815"/>
+                  <wp:effectExtent l="0" t="0" r="3175" b="6985"/>
+                  <wp:wrapThrough wrapText="bothSides">
+                    <wp:wrapPolygon edited="0">
+                      <wp:start x="0" y="0"/>
+                      <wp:lineTo x="0" y="21354"/>
+                      <wp:lineTo x="21420" y="21354"/>
+                      <wp:lineTo x="21420" y="0"/>
+                      <wp:lineTo x="0" y="0"/>
+                    </wp:wrapPolygon>
+                  </wp:wrapThrough>
+                  <wp:docPr id="12" name="Picture 12"/>
+                  <wp:cNvGraphicFramePr>
+                    <a:graphicFrameLocks xmlns:a="http://schemas.openxmlformats.org/drawingml/2006/main" noChangeAspect="1"/>
+                  </wp:cNvGraphicFramePr>
+                  <a:graphic xmlns:a="http://schemas.openxmlformats.org/drawingml/2006/main">
+                    <a:graphicData uri="http://schemas.openxmlformats.org/drawingml/2006/picture">
+                      <pic:pic xmlns:pic="http://schemas.openxmlformats.org/drawingml/2006/picture">
+                        <pic:nvPicPr>
+                          <pic:cNvPr id="12" name="Scatter1.png"/>
+                          <pic:cNvPicPr/>
+                        </pic:nvPicPr>
+                        <pic:blipFill rotWithShape="1">
+                          <a:blip r:embed="rId11" cstate="print">
+                            <a:extLst>
+                              <a:ext uri="{28A0092B-C50C-407E-A947-70E740481C1C}">
+                                <a14:useLocalDpi xmlns:a14="http://schemas.microsoft.com/office/drawing/2010/main" val="0"/>
+                              </a:ext>
+                            </a:extLst>
+                          </a:blip>
+                          <a:srcRect l="9037" t="16988" r="50987" b="49040"/>
+                          <a:stretch/>
+                        </pic:blipFill>
+                        <pic:spPr bwMode="auto">
+                          <a:xfrm>
+                            <a:off x="0" y="0"/>
+                            <a:ext cx="1901825" cy="1059815"/>
+                          </a:xfrm>
+                          <a:prstGeom prst="rect">
+                            <a:avLst/>
+                          </a:prstGeom>
+                          <a:ln>
+                            <a:noFill/>
+                          </a:ln>
+                          <a:extLst>
+                            <a:ext uri="{53640926-AAD7-44D8-BBD7-CCE9431645EC}">
+                              <a14:shadowObscured xmlns:a14="http://schemas.microsoft.com/office/drawing/2010/main"/>
+                            </a:ext>
+                          </a:extLst>
+                        </pic:spPr>
+                      </pic:pic>
+                    </a:graphicData>
+                  </a:graphic>
+                  <wp14:sizeRelH relativeFrom="margin">
+                    <wp14:pctWidth>0</wp14:pctWidth>
+                  </wp14:sizeRelH>
+                  <wp14:sizeRelV relativeFrom="margin">
+                    <wp14:pctHeight>0</wp14:pctHeight>
+                  </wp14:sizeRelV>
+                </wp:anchor>
+              </w:drawing>
+            </w:r>
+          </w:p>
+          <w:p>
+            <w:pPr>
+              <w:rPr>
+                <w:noProof/>
+                <w:lang w:val="en-GB" w:eastAsia="pt-PT"/>
+              </w:rPr>
+            </w:pPr>
+          </w:p>
+        </w:tc>
+        <w:tc>
+          <w:tcPr>
+            <w:tcW w:w="4647" w:type="dxa"/>
+            <w:shd w:val="clear" w:color="auto" w:fill="FFFF00"/>
+            <w:vAlign w:val="center"/>
+          </w:tcPr>
+          <w:p>
+            <w:pPr>
+              <w:rPr>
+                <w:b/>
+                <w:noProof/>
+                <w:lang w:val="en-GB" w:eastAsia="pt-PT"/>
+              </w:rPr>
+            </w:pPr>
+            <w:r>
+              <w:rPr>
+                <w:b/>
+                <w:noProof/>
+                <w:lang w:eastAsia="pt-PT"/>
+              </w:rPr>
+              <w:drawing>
+                <wp:anchor distT="0" distB="0" distL="114300" distR="114300" simplePos="0" relativeHeight="251662336" behindDoc="0" locked="0" layoutInCell="1" allowOverlap="1" wp14:anchorId="31E04C0C" wp14:editId="223AFA83">
+                  <wp:simplePos x="0" y="0"/>
+                  <wp:positionH relativeFrom="column">
+                    <wp:posOffset>-2037080</wp:posOffset>
+                  </wp:positionH>
+                  <wp:positionV relativeFrom="paragraph">
+                    <wp:posOffset>-6985</wp:posOffset>
+                  </wp:positionV>
+                  <wp:extent cx="1941830" cy="1089025"/>
+                  <wp:effectExtent l="0" t="0" r="1270" b="0"/>
+                  <wp:wrapThrough wrapText="bothSides">
+                    <wp:wrapPolygon edited="0">
+                      <wp:start x="0" y="0"/>
+                      <wp:lineTo x="0" y="21159"/>
+                      <wp:lineTo x="21402" y="21159"/>
+                      <wp:lineTo x="21402" y="0"/>
+                      <wp:lineTo x="0" y="0"/>
+                    </wp:wrapPolygon>
+                  </wp:wrapThrough>
+                  <wp:docPr id="13" name="Picture 13"/>
+                  <wp:cNvGraphicFramePr>
+                    <a:graphicFrameLocks xmlns:a="http://schemas.openxmlformats.org/drawingml/2006/main" noChangeAspect="1"/>
+                  </wp:cNvGraphicFramePr>
+                  <a:graphic xmlns:a="http://schemas.openxmlformats.org/drawingml/2006/main">
+                    <a:graphicData uri="http://schemas.openxmlformats.org/drawingml/2006/picture">
+                      <pic:pic xmlns:pic="http://schemas.openxmlformats.org/drawingml/2006/picture">
+                        <pic:nvPicPr>
+                          <pic:cNvPr id="13" name="Scatter2.png"/>
+                          <pic:cNvPicPr/>
+                        </pic:nvPicPr>
+                        <pic:blipFill rotWithShape="1">
+                          <a:blip r:embed="rId12" cstate="print">
+                            <a:extLst>
+                              <a:ext uri="{28A0092B-C50C-407E-A947-70E740481C1C}">
+                                <a14:useLocalDpi xmlns:a14="http://schemas.microsoft.com/office/drawing/2010/main" val="0"/>
+                              </a:ext>
+                            </a:extLst>
+                          </a:blip>
+                          <a:srcRect l="13209" t="14478" r="44844" b="51664"/>
+                          <a:stretch/>
+                        </pic:blipFill>
+                        <pic:spPr bwMode="auto">
+                          <a:xfrm>
+                            <a:off x="0" y="0"/>
+                            <a:ext cx="1941830" cy="1089025"/>
+                          </a:xfrm>
+                          <a:prstGeom prst="rect">
+                            <a:avLst/>
+                          </a:prstGeom>
+                          <a:ln>
+                            <a:noFill/>
+                          </a:ln>
+                          <a:extLst>
+                            <a:ext uri="{53640926-AAD7-44D8-BBD7-CCE9431645EC}">
+                              <a14:shadowObscured xmlns:a14="http://schemas.microsoft.com/office/drawing/2010/main"/>
+                            </a:ext>
+                          </a:extLst>
+                        </pic:spPr>
+                      </pic:pic>
+                    </a:graphicData>
+                  </a:graphic>
+                  <wp14:sizeRelH relativeFrom="margin">
+                    <wp14:pctWidth>0</wp14:pctWidth>
+                  </wp14:sizeRelH>
+                  <wp14:sizeRelV relativeFrom="margin">
+                    <wp14:pctHeight>0</wp14:pctHeight>
+                  </wp14:sizeRelV>
+                </wp:anchor>
+              </w:drawing>
+            </w:r>
+          </w:p>
+          <w:p>
+            <w:pPr>
+              <w:rPr>
+                <w:b/>
+                <w:noProof/>
+                <w:lang w:val="en-GB" w:eastAsia="pt-PT"/>
+              </w:rPr>
+            </w:pPr>
           </w:p>
         </w:tc>
       </w:tr>
@@ -1269,12 +1943,36 @@
               </w:rPr>
             </w:pPr>
             <w:r>
-              <w:t xml:space="preserve">When the multiplayer mode, online, and friends options are selected, the </w:t>
-            </w:r>
-            <w:r>
+              <w:rPr>
+                <w:lang w:val="en-GB"/>
+              </w:rPr>
+              <w:lastRenderedPageBreak/>
+              <w:t xml:space="preserve">When the multiplayer mode, online, and </w:t>
+            </w:r>
+            <w:proofErr w:type="gramStart"/>
+            <w:r>
+              <w:rPr>
+                <w:lang w:val="en-GB"/>
+              </w:rPr>
+              <w:t>friends</w:t>
+            </w:r>
+            <w:proofErr w:type="gramEnd"/>
+            <w:r>
+              <w:rPr>
+                <w:lang w:val="en-GB"/>
+              </w:rPr>
+              <w:t xml:space="preserve"> options are selected, the </w:t>
+            </w:r>
+            <w:r>
+              <w:rPr>
+                <w:lang w:val="en-GB"/>
+              </w:rPr>
               <w:t>Sankey</w:t>
             </w:r>
             <w:r>
+              <w:rPr>
+                <w:lang w:val="en-GB"/>
+              </w:rPr>
               <w:t xml:space="preserve"> diagram changes, displaying only the flow of these selected attributes. Dragging the symptom severity column also causes the chart to change to associate the correct connections, enabling a better comparison.</w:t>
             </w:r>
           </w:p>
@@ -1296,12 +1994,12 @@
             <w:r>
               <w:rPr>
                 <w:noProof/>
-              </w:rPr>
-              <w:lastRenderedPageBreak/>
+                <w:lang w:eastAsia="pt-PT"/>
+              </w:rPr>
               <w:drawing>
-                <wp:inline distT="114300" distB="114300" distL="114300" distR="114300" wp14:anchorId="40A3C32B" wp14:editId="658321C9">
-                  <wp:extent cx="2857500" cy="2260600"/>
-                  <wp:effectExtent l="0" t="0" r="0" b="0"/>
+                <wp:inline distT="114300" distB="114300" distL="114300" distR="114300" wp14:anchorId="40A3C32B" wp14:editId="7559A674">
+                  <wp:extent cx="2716502" cy="1968963"/>
+                  <wp:effectExtent l="0" t="0" r="8255" b="0"/>
                   <wp:docPr id="10" name="image9.png"/>
                   <wp:cNvGraphicFramePr/>
                   <a:graphic xmlns:a="http://schemas.openxmlformats.org/drawingml/2006/main">
@@ -1312,7 +2010,7 @@
                           <pic:cNvPicPr preferRelativeResize="0"/>
                         </pic:nvPicPr>
                         <pic:blipFill>
-                          <a:blip r:embed="rId11"/>
+                          <a:blip r:embed="rId13"/>
                           <a:srcRect l="47920" b="36013"/>
                           <a:stretch>
                             <a:fillRect/>
@@ -1321,7 +2019,7 @@
                         <pic:spPr>
                           <a:xfrm>
                             <a:off x="0" y="0"/>
-                            <a:ext cx="2857500" cy="2260600"/>
+                            <a:ext cx="2727547" cy="1976969"/>
                           </a:xfrm>
                           <a:prstGeom prst="rect">
                             <a:avLst/>
@@ -1351,10 +2049,11 @@
             <w:r>
               <w:rPr>
                 <w:noProof/>
+                <w:lang w:eastAsia="pt-PT"/>
               </w:rPr>
               <w:drawing>
-                <wp:inline distT="114300" distB="114300" distL="114300" distR="114300" wp14:anchorId="7DCC0081" wp14:editId="163C4615">
-                  <wp:extent cx="3014980" cy="2384425"/>
+                <wp:inline distT="114300" distB="114300" distL="114300" distR="114300" wp14:anchorId="7DCC0081" wp14:editId="70BCADFC">
+                  <wp:extent cx="2714625" cy="1988986"/>
                   <wp:effectExtent l="0" t="0" r="0" b="0"/>
                   <wp:docPr id="6" name="image3.png"/>
                   <wp:cNvGraphicFramePr/>
@@ -1366,7 +2065,7 @@
                           <pic:cNvPicPr preferRelativeResize="0"/>
                         </pic:nvPicPr>
                         <pic:blipFill>
-                          <a:blip r:embed="rId10"/>
+                          <a:blip r:embed="rId14"/>
                           <a:srcRect l="47680" b="35976"/>
                           <a:stretch>
                             <a:fillRect/>
@@ -1375,7 +2074,7 @@
                         <pic:spPr>
                           <a:xfrm>
                             <a:off x="0" y="0"/>
-                            <a:ext cx="3014980" cy="2384425"/>
+                            <a:ext cx="2729738" cy="2000059"/>
                           </a:xfrm>
                           <a:prstGeom prst="rect">
                             <a:avLst/>
@@ -1406,12 +2105,21 @@
               </w:rPr>
             </w:pPr>
             <w:r>
+              <w:rPr>
+                <w:lang w:val="en-GB"/>
+              </w:rPr>
               <w:t xml:space="preserve">The flowers change, representing in descending order the countries that, with the selected attributes in the </w:t>
             </w:r>
             <w:r>
+              <w:rPr>
+                <w:lang w:val="en-GB"/>
+              </w:rPr>
               <w:t>Sankey</w:t>
             </w:r>
             <w:r>
+              <w:rPr>
+                <w:lang w:val="en-GB"/>
+              </w:rPr>
               <w:t xml:space="preserve"> chart, exhibit a higher median SPIN_T result.</w:t>
             </w:r>
           </w:p>
@@ -1433,11 +2141,12 @@
             <w:r>
               <w:rPr>
                 <w:noProof/>
+                <w:lang w:eastAsia="pt-PT"/>
               </w:rPr>
               <w:drawing>
-                <wp:inline distT="114300" distB="114300" distL="114300" distR="114300" wp14:anchorId="2B7AEE45" wp14:editId="2613A70F">
-                  <wp:extent cx="2857500" cy="1041400"/>
-                  <wp:effectExtent l="0" t="0" r="0" b="0"/>
+                <wp:inline distT="114300" distB="114300" distL="114300" distR="114300" wp14:anchorId="2B7AEE45" wp14:editId="542A00F8">
+                  <wp:extent cx="2816619" cy="961122"/>
+                  <wp:effectExtent l="0" t="0" r="3175" b="0"/>
                   <wp:docPr id="7" name="image7.png"/>
                   <wp:cNvGraphicFramePr/>
                   <a:graphic xmlns:a="http://schemas.openxmlformats.org/drawingml/2006/main">
@@ -1448,7 +2157,7 @@
                           <pic:cNvPicPr preferRelativeResize="0"/>
                         </pic:nvPicPr>
                         <pic:blipFill>
-                          <a:blip r:embed="rId11"/>
+                          <a:blip r:embed="rId13"/>
                           <a:srcRect t="66845" r="40792"/>
                           <a:stretch>
                             <a:fillRect/>
@@ -1457,7 +2166,7 @@
                         <pic:spPr>
                           <a:xfrm>
                             <a:off x="0" y="0"/>
-                            <a:ext cx="2857500" cy="1041400"/>
+                            <a:ext cx="2822509" cy="963132"/>
                           </a:xfrm>
                           <a:prstGeom prst="rect">
                             <a:avLst/>
@@ -1487,6 +2196,7 @@
             <w:r>
               <w:rPr>
                 <w:noProof/>
+                <w:lang w:eastAsia="pt-PT"/>
               </w:rPr>
               <w:drawing>
                 <wp:inline distT="114300" distB="114300" distL="114300" distR="114300" wp14:anchorId="2920B4D0" wp14:editId="7DAB37B0">
@@ -1502,7 +2212,7 @@
                           <pic:cNvPicPr preferRelativeResize="0"/>
                         </pic:nvPicPr>
                         <pic:blipFill>
-                          <a:blip r:embed="rId12"/>
+                          <a:blip r:embed="rId15"/>
                           <a:srcRect t="66894" r="43889"/>
                           <a:stretch>
                             <a:fillRect/>
@@ -1560,6 +2270,7 @@
           <w:lang w:val="en-GB"/>
         </w:rPr>
       </w:pPr>
+      <w:proofErr w:type="gramStart"/>
       <w:r>
         <w:rPr>
           <w:lang w:val="en-GB"/>
@@ -1612,7 +2323,21 @@
         <w:rPr>
           <w:lang w:val="en-GB"/>
         </w:rPr>
-        <w:t>, the color luminance of the countries</w:t>
+        <w:t xml:space="preserve">, the </w:t>
+      </w:r>
+      <w:proofErr w:type="spellStart"/>
+      <w:r>
+        <w:rPr>
+          <w:lang w:val="en-GB"/>
+        </w:rPr>
+        <w:t>color</w:t>
+      </w:r>
+      <w:proofErr w:type="spellEnd"/>
+      <w:r>
+        <w:rPr>
+          <w:lang w:val="en-GB"/>
+        </w:rPr>
+        <w:t xml:space="preserve"> luminance of the countries</w:t>
       </w:r>
       <w:r>
         <w:rPr>
@@ -1638,6 +2363,7 @@
         </w:rPr>
         <w:t>, as does the order of the countries in the custom chart (when ordered by median SPIN_T), allowing us to identify which countries have a higher median symptom severity and its variation per country and even continent, identifying patterns if there are any.</w:t>
       </w:r>
+      <w:proofErr w:type="gramEnd"/>
     </w:p>
     <w:p>
       <w:pPr>
@@ -1649,7 +2375,35 @@
         <w:rPr>
           <w:lang w:val="en-GB"/>
         </w:rPr>
-        <w:t xml:space="preserve">Q: Environments like school and work are used to socialize. Do players who are unemployed </w:t>
+        <w:t xml:space="preserve">Q: Environments like school and work </w:t>
+      </w:r>
+      <w:proofErr w:type="gramStart"/>
+      <w:r>
+        <w:rPr>
+          <w:lang w:val="en-GB"/>
+        </w:rPr>
+        <w:t>are used</w:t>
+      </w:r>
+      <w:proofErr w:type="gramEnd"/>
+      <w:r>
+        <w:rPr>
+          <w:lang w:val="en-GB"/>
+        </w:rPr>
+        <w:t xml:space="preserve"> to socialize. Do </w:t>
+      </w:r>
+      <w:proofErr w:type="gramStart"/>
+      <w:r>
+        <w:rPr>
+          <w:lang w:val="en-GB"/>
+        </w:rPr>
+        <w:t>players who are unemployed</w:t>
+      </w:r>
+      <w:proofErr w:type="gramEnd"/>
+      <w:r>
+        <w:rPr>
+          <w:lang w:val="en-GB"/>
+        </w:rPr>
+        <w:t xml:space="preserve"> </w:t>
       </w:r>
       <w:r>
         <w:rPr>
@@ -1731,7 +2485,21 @@
         <w:rPr>
           <w:lang w:val="en-GB"/>
         </w:rPr>
-        <w:t>A: Establish the interval of hours played for which we want to compare victory minded players with those that play for fun on the scale (e.g.: 20-30)</w:t>
+        <w:t>A: Establish the interval of hours played for which we want to compare victory minded players with those that play for fun on the scale (</w:t>
+      </w:r>
+      <w:proofErr w:type="gramStart"/>
+      <w:r>
+        <w:rPr>
+          <w:lang w:val="en-GB"/>
+        </w:rPr>
+        <w:t>e.g.:</w:t>
+      </w:r>
+      <w:proofErr w:type="gramEnd"/>
+      <w:r>
+        <w:rPr>
+          <w:lang w:val="en-GB"/>
+        </w:rPr>
+        <w:t xml:space="preserve"> 20-30)</w:t>
       </w:r>
       <w:r>
         <w:rPr>
@@ -1780,12 +2548,14 @@
         </w:rPr>
         <w:t xml:space="preserve">. Order the </w:t>
       </w:r>
+      <w:proofErr w:type="spellStart"/>
       <w:r>
         <w:rPr>
           <w:lang w:val="en-GB"/>
         </w:rPr>
         <w:t>sankey</w:t>
       </w:r>
+      <w:proofErr w:type="spellEnd"/>
       <w:r>
         <w:rPr>
           <w:lang w:val="en-GB"/>
@@ -1840,7 +2610,21 @@
         <w:rPr>
           <w:lang w:val="en-GB"/>
         </w:rPr>
-        <w:t xml:space="preserve"> chart, choose the gender you want to visualize and select the playstyle type: multiplayer online, multiplayer offline, or singleplayer. Then, compare these values</w:t>
+        <w:t xml:space="preserve"> chart, choose the gender you want to visualize and select the playstyle type: multiplayer online, multiplayer offline, or </w:t>
+      </w:r>
+      <w:proofErr w:type="spellStart"/>
+      <w:r>
+        <w:rPr>
+          <w:lang w:val="en-GB"/>
+        </w:rPr>
+        <w:t>singleplayer</w:t>
+      </w:r>
+      <w:proofErr w:type="spellEnd"/>
+      <w:r>
+        <w:rPr>
+          <w:lang w:val="en-GB"/>
+        </w:rPr>
+        <w:t>. Then, compare these values</w:t>
       </w:r>
       <w:r>
         <w:rPr>
@@ -1860,7 +2644,7 @@
 </file>
 
 <file path=word/numbering.xml><?xml version="1.0" encoding="utf-8"?>
-<w:numbering xmlns:wpc="http://schemas.microsoft.com/office/word/2010/wordprocessingCanvas" xmlns:cx="http://schemas.microsoft.com/office/drawing/2014/chartex" xmlns:cx1="http://schemas.microsoft.com/office/drawing/2015/9/8/chartex" xmlns:cx2="http://schemas.microsoft.com/office/drawing/2015/10/21/chartex" xmlns:cx3="http://schemas.microsoft.com/office/drawing/2016/5/9/chartex" xmlns:cx4="http://schemas.microsoft.com/office/drawing/2016/5/10/chartex" xmlns:cx5="http://schemas.microsoft.com/office/drawing/2016/5/11/chartex" xmlns:cx6="http://schemas.microsoft.com/office/drawing/2016/5/12/chartex" xmlns:cx7="http://schemas.microsoft.com/office/drawing/2016/5/13/chartex" xmlns:cx8="http://schemas.microsoft.com/office/drawing/2016/5/14/chartex" xmlns:mc="http://schemas.openxmlformats.org/markup-compatibility/2006" xmlns:aink="http://schemas.microsoft.com/office/drawing/2016/ink" xmlns:am3d="http://schemas.microsoft.com/office/drawing/2017/model3d" xmlns:o="urn:schemas-microsoft-com:office:office" xmlns:oel="http://schemas.microsoft.com/office/2019/extlst" xmlns:r="http://schemas.openxmlformats.org/officeDocument/2006/relationships" xmlns:m="http://schemas.openxmlformats.org/officeDocument/2006/math" xmlns:v="urn:schemas-microsoft-com:vml" xmlns:wp14="http://schemas.microsoft.com/office/word/2010/wordprocessingDrawing" xmlns:wp="http://schemas.openxmlformats.org/drawingml/2006/wordprocessingDrawing" xmlns:w10="urn:schemas-microsoft-com:office:word" xmlns:w="http://schemas.openxmlformats.org/wordprocessingml/2006/main" xmlns:w14="http://schemas.microsoft.com/office/word/2010/wordml" xmlns:w15="http://schemas.microsoft.com/office/word/2012/wordml" xmlns:w16cex="http://schemas.microsoft.com/office/word/2018/wordml/cex" xmlns:w16cid="http://schemas.microsoft.com/office/word/2016/wordml/cid" xmlns:w16="http://schemas.microsoft.com/office/word/2018/wordml" xmlns:w16sdtdh="http://schemas.microsoft.com/office/word/2020/wordml/sdtdatahash" xmlns:w16se="http://schemas.microsoft.com/office/word/2015/wordml/symex" xmlns:wpg="http://schemas.microsoft.com/office/word/2010/wordprocessingGroup" xmlns:wpi="http://schemas.microsoft.com/office/word/2010/wordprocessingInk" xmlns:wne="http://schemas.microsoft.com/office/word/2006/wordml" xmlns:wps="http://schemas.microsoft.com/office/word/2010/wordprocessingShape" mc:Ignorable="w14 w15 w16se w16cid w16 w16cex w16sdtdh wp14">
+<w:numbering xmlns:wpc="http://schemas.microsoft.com/office/word/2010/wordprocessingCanvas" xmlns:cx="http://schemas.microsoft.com/office/drawing/2014/chartex" xmlns:cx1="http://schemas.microsoft.com/office/drawing/2015/9/8/chartex" xmlns:mc="http://schemas.openxmlformats.org/markup-compatibility/2006" xmlns:o="urn:schemas-microsoft-com:office:office" xmlns:r="http://schemas.openxmlformats.org/officeDocument/2006/relationships" xmlns:m="http://schemas.openxmlformats.org/officeDocument/2006/math" xmlns:v="urn:schemas-microsoft-com:vml" xmlns:wp14="http://schemas.microsoft.com/office/word/2010/wordprocessingDrawing" xmlns:wp="http://schemas.openxmlformats.org/drawingml/2006/wordprocessingDrawing" xmlns:w10="urn:schemas-microsoft-com:office:word" xmlns:w="http://schemas.openxmlformats.org/wordprocessingml/2006/main" xmlns:w14="http://schemas.microsoft.com/office/word/2010/wordml" xmlns:w15="http://schemas.microsoft.com/office/word/2012/wordml" xmlns:w16se="http://schemas.microsoft.com/office/word/2015/wordml/symex" xmlns:wpg="http://schemas.microsoft.com/office/word/2010/wordprocessingGroup" xmlns:wpi="http://schemas.microsoft.com/office/word/2010/wordprocessingInk" xmlns:wne="http://schemas.microsoft.com/office/word/2006/wordml" xmlns:wps="http://schemas.microsoft.com/office/word/2010/wordprocessingShape" mc:Ignorable="w14 w15 w16se wp14">
   <w:abstractNum w:abstractNumId="0" w15:restartNumberingAfterBreak="0">
     <w:nsid w:val="0FAA2404"/>
     <w:multiLevelType w:val="hybridMultilevel"/>
@@ -2313,23 +3097,23 @@
       </w:rPr>
     </w:lvl>
   </w:abstractNum>
-  <w:num w:numId="1" w16cid:durableId="510922902">
+  <w:num w:numId="1">
     <w:abstractNumId w:val="2"/>
   </w:num>
-  <w:num w:numId="2" w16cid:durableId="1770999403">
+  <w:num w:numId="2">
     <w:abstractNumId w:val="3"/>
   </w:num>
-  <w:num w:numId="3" w16cid:durableId="70853044">
+  <w:num w:numId="3">
     <w:abstractNumId w:val="0"/>
   </w:num>
-  <w:num w:numId="4" w16cid:durableId="863590055">
+  <w:num w:numId="4">
     <w:abstractNumId w:val="1"/>
   </w:num>
 </w:numbering>
 </file>
 
 <file path=word/styles.xml><?xml version="1.0" encoding="utf-8"?>
-<w:styles xmlns:mc="http://schemas.openxmlformats.org/markup-compatibility/2006" xmlns:r="http://schemas.openxmlformats.org/officeDocument/2006/relationships" xmlns:w="http://schemas.openxmlformats.org/wordprocessingml/2006/main" xmlns:w14="http://schemas.microsoft.com/office/word/2010/wordml" xmlns:w15="http://schemas.microsoft.com/office/word/2012/wordml" xmlns:w16cex="http://schemas.microsoft.com/office/word/2018/wordml/cex" xmlns:w16cid="http://schemas.microsoft.com/office/word/2016/wordml/cid" xmlns:w16="http://schemas.microsoft.com/office/word/2018/wordml" xmlns:w16sdtdh="http://schemas.microsoft.com/office/word/2020/wordml/sdtdatahash" xmlns:w16se="http://schemas.microsoft.com/office/word/2015/wordml/symex" mc:Ignorable="w14 w15 w16se w16cid w16 w16cex w16sdtdh">
+<w:styles xmlns:mc="http://schemas.openxmlformats.org/markup-compatibility/2006" xmlns:r="http://schemas.openxmlformats.org/officeDocument/2006/relationships" xmlns:w="http://schemas.openxmlformats.org/wordprocessingml/2006/main" xmlns:w14="http://schemas.microsoft.com/office/word/2010/wordml" xmlns:w15="http://schemas.microsoft.com/office/word/2012/wordml" xmlns:w16se="http://schemas.microsoft.com/office/word/2015/wordml/symex" mc:Ignorable="w14 w15 w16se">
   <w:docDefaults>
     <w:rPrDefault>
       <w:rPr>
@@ -2345,7 +3129,7 @@
       </w:pPr>
     </w:pPrDefault>
   </w:docDefaults>
-  <w:latentStyles w:defLockedState="0" w:defUIPriority="99" w:defSemiHidden="0" w:defUnhideWhenUsed="0" w:defQFormat="0" w:count="376">
+  <w:latentStyles w:defLockedState="0" w:defUIPriority="99" w:defSemiHidden="0" w:defUnhideWhenUsed="0" w:defQFormat="0" w:count="371">
     <w:lsdException w:name="Normal" w:uiPriority="0" w:qFormat="1"/>
     <w:lsdException w:name="heading 1" w:uiPriority="9" w:qFormat="1"/>
     <w:lsdException w:name="heading 2" w:semiHidden="1" w:uiPriority="9" w:unhideWhenUsed="1" w:qFormat="1"/>
@@ -2717,11 +3501,6 @@
     <w:lsdException w:name="List Table 5 Dark Accent 6" w:uiPriority="50"/>
     <w:lsdException w:name="List Table 6 Colorful Accent 6" w:uiPriority="51"/>
     <w:lsdException w:name="List Table 7 Colorful Accent 6" w:uiPriority="52"/>
-    <w:lsdException w:name="Mention" w:semiHidden="1" w:unhideWhenUsed="1"/>
-    <w:lsdException w:name="Smart Hyperlink" w:semiHidden="1" w:unhideWhenUsed="1"/>
-    <w:lsdException w:name="Hashtag" w:semiHidden="1" w:unhideWhenUsed="1"/>
-    <w:lsdException w:name="Unresolved Mention" w:semiHidden="1" w:unhideWhenUsed="1"/>
-    <w:lsdException w:name="Smart Link" w:semiHidden="1" w:unhideWhenUsed="1"/>
   </w:latentStyles>
   <w:style w:type="paragraph" w:default="1" w:styleId="Normal">
     <w:name w:val="Normal"/>
@@ -2777,6 +3556,7 @@
   <w:style w:type="character" w:default="1" w:styleId="DefaultParagraphFont">
     <w:name w:val="Default Paragraph Font"/>
     <w:uiPriority w:val="1"/>
+    <w:semiHidden/>
     <w:unhideWhenUsed/>
   </w:style>
   <w:style w:type="table" w:default="1" w:styleId="TableNormal">
@@ -2834,7 +3614,7 @@
       <w:u w:val="single"/>
     </w:rPr>
   </w:style>
-  <w:style w:type="character" w:styleId="UnresolvedMention">
+  <w:style w:type="character" w:customStyle="1" w:styleId="UnresolvedMention">
     <w:name w:val="Unresolved Mention"/>
     <w:basedOn w:val="DefaultParagraphFont"/>
     <w:uiPriority w:val="99"/>
@@ -3223,7 +4003,7 @@
 </file>
 
 <file path=customXml/itemProps1.xml><?xml version="1.0" encoding="utf-8"?>
-<ds:datastoreItem xmlns:ds="http://schemas.openxmlformats.org/officeDocument/2006/customXml" ds:itemID="{E12A292F-7A15-4261-916E-13D91B012BEF}">
+<ds:datastoreItem xmlns:ds="http://schemas.openxmlformats.org/officeDocument/2006/customXml" ds:itemID="{D18300C0-6099-40D3-912C-7FCEC8C9FF14}">
   <ds:schemaRefs>
     <ds:schemaRef ds:uri="http://schemas.openxmlformats.org/officeDocument/2006/bibliography"/>
   </ds:schemaRefs>

</xml_diff>